<commit_message>
Adding missing hyperlinks in word template
</commit_message>
<xml_diff>
--- a/assets/files/naaclhlt2018-word/naaclhlt2018-word.docx
+++ b/assets/files/naaclhlt2018-word/naaclhlt2018-word.docx
@@ -229,12 +229,11 @@
         </w:tc>
       </w:tr>
     </w:tbl>
+    <w:bookmarkEnd w:id="0"/>
     <w:p>
       <w:pPr>
         <w:pStyle w:val="ACLAbstractHeading"/>
       </w:pPr>
-      <w:bookmarkStart w:id="1" w:name="_GoBack"/>
-      <w:bookmarkEnd w:id="0"/>
       <w:r>
         <w:rPr>
           <w:noProof/>
@@ -1999,13 +1998,17 @@
         <w:t>Abstract</w:t>
       </w:r>
     </w:p>
-    <w:bookmarkEnd w:id="1"/>
     <w:p>
       <w:pPr>
         <w:pStyle w:val="ACLAbstractText"/>
       </w:pPr>
       <w:r>
-        <w:t>This document contains the instructions for preparing a camera-ready manuscript for the proceedings of NAACL-HLT 2018. The document itself conforms to its own specifications, and is therefore an example of what your manuscript should look like. These instructions should be used for both papers submitted for review and for final versions of accepted papers. Authors are asked to conform to all the directions reported in this document.</w:t>
+        <w:t>This document contains the instructions for preparing a camera-ready manuscript for the pro</w:t>
+      </w:r>
+      <w:bookmarkStart w:id="1" w:name="_GoBack"/>
+      <w:bookmarkEnd w:id="1"/>
+      <w:r>
+        <w:t>ceedings of NAACL-HLT 2018. The document itself conforms to its own specifications, and is therefore an example of what your manuscript should look like. These instructions should be used for both papers submitted for review and for final versions of accepted papers. Authors are asked to conform to all the directions reported in this document.</w:t>
       </w:r>
     </w:p>
     <w:p>
@@ -3917,7 +3920,51 @@
         <w:t>nd any full-width figures or ta</w:t>
       </w:r>
       <w:r>
-        <w:t>bles (see the guidelines in Subsection 3.6). Lines should be justified, with even spacing between margins (Ctrl+J). Single-spaced lines are permitted, but authors are encouraged to use Paragraph spacing at Multiple, 1.05pt, with Font character spacing condensed with kerning of 0.1pt, and Margins at 0.98in, for consistency with A4 paper and documents formatted</w:t>
+        <w:t xml:space="preserve">bles (see the guidelines in Subsection </w:t>
+      </w:r>
+      <w:r>
+        <w:rPr>
+          <w:rStyle w:val="ACLHyperlinkChar"/>
+        </w:rPr>
+        <w:fldChar w:fldCharType="begin"/>
+      </w:r>
+      <w:r>
+        <w:rPr>
+          <w:rStyle w:val="ACLHyperlinkChar"/>
+        </w:rPr>
+        <w:instrText xml:space="preserve"> REF _Ref344945306 \w \h </w:instrText>
+      </w:r>
+      <w:r>
+        <w:rPr>
+          <w:rStyle w:val="ACLHyperlinkChar"/>
+        </w:rPr>
+      </w:r>
+      <w:r>
+        <w:rPr>
+          <w:rStyle w:val="ACLHyperlinkChar"/>
+        </w:rPr>
+        <w:fldChar w:fldCharType="separate"/>
+      </w:r>
+      <w:r>
+        <w:rPr>
+          <w:rStyle w:val="ACLHyperlinkChar"/>
+        </w:rPr>
+        <w:t>3.6</w:t>
+      </w:r>
+      <w:r>
+        <w:rPr>
+          <w:rStyle w:val="ACLHyperlinkChar"/>
+        </w:rPr>
+        <w:fldChar w:fldCharType="end"/>
+      </w:r>
+      <w:r>
+        <w:t>)</w:t>
+      </w:r>
+      <w:r>
+        <w:t xml:space="preserve">. </w:t>
+      </w:r>
+      <w:r>
+        <w:t>Lines should be justified, with even spacing between margins (Ctrl+J). Single-spaced lines are permitted, but authors are encouraged to use Paragraph spacing at Multiple, 1.05pt, with Font character spacing condensed with kerning of 0.1pt, and Margins at 0.98in, for consistency with A4 paper and documents formatted</w:t>
       </w:r>
       <w:r>
         <w:t xml:space="preserve"> with LaTeX. Go to Format, Docu</w:t>
@@ -3929,7 +3976,48 @@
         <w:t>4 is select</w:t>
       </w:r>
       <w:r>
-        <w:t xml:space="preserve">ed.  The manuscript should be printed single-sided and its length should not exceed the maximum page limit described in Section 5. </w:t>
+        <w:t>ed.  The manuscript should be printed single-sided and its length should not exceed the maximum p</w:t>
+      </w:r>
+      <w:r>
+        <w:t xml:space="preserve">age limit described in Section </w:t>
+      </w:r>
+      <w:r>
+        <w:rPr>
+          <w:color w:val="000099"/>
+        </w:rPr>
+        <w:fldChar w:fldCharType="begin"/>
+      </w:r>
+      <w:r>
+        <w:rPr>
+          <w:color w:val="000099"/>
+        </w:rPr>
+        <w:instrText xml:space="preserve"> REF _Ref344945404 \r \h </w:instrText>
+      </w:r>
+      <w:r>
+        <w:rPr>
+          <w:color w:val="000099"/>
+        </w:rPr>
+      </w:r>
+      <w:r>
+        <w:rPr>
+          <w:color w:val="000099"/>
+        </w:rPr>
+        <w:fldChar w:fldCharType="separate"/>
+      </w:r>
+      <w:r>
+        <w:rPr>
+          <w:color w:val="000099"/>
+        </w:rPr>
+        <w:t>5</w:t>
+      </w:r>
+      <w:r>
+        <w:rPr>
+          <w:color w:val="000099"/>
+        </w:rPr>
+        <w:fldChar w:fldCharType="end"/>
+      </w:r>
+      <w:r>
+        <w:t xml:space="preserve">. </w:t>
       </w:r>
     </w:p>
     <w:p>

</xml_diff>

<commit_message>
Updating instructions for ruler in word template
</commit_message>
<xml_diff>
--- a/assets/files/naaclhlt2018-word/naaclhlt2018-word.docx
+++ b/assets/files/naaclhlt2018-word/naaclhlt2018-word.docx
@@ -295,7 +295,7 @@
                         <w:txbxContent>
                           <w:tbl>
                             <w:tblPr>
-                              <w:tblW w:w="0" w:type="auto"/>
+                              <w:tblW w:w="648" w:type="dxa"/>
                               <w:tblBorders>
                                 <w:top w:val="single" w:sz="4" w:space="0" w:color="auto"/>
                                 <w:left w:val="single" w:sz="4" w:space="0" w:color="auto"/>
@@ -307,9 +307,12 @@
                               <w:tblLook w:val="04A0" w:firstRow="1" w:lastRow="0" w:firstColumn="1" w:lastColumn="0" w:noHBand="0" w:noVBand="1"/>
                             </w:tblPr>
                             <w:tblGrid>
-                              <w:gridCol w:w="627"/>
+                              <w:gridCol w:w="648"/>
                             </w:tblGrid>
                             <w:tr>
+                              <w:trPr>
+                                <w:trHeight w:val="14400"/>
+                              </w:trPr>
                               <w:tc>
                                 <w:tcPr>
                                   <w:tcW w:w="648" w:type="dxa"/>
@@ -1156,7 +1159,7 @@
                   <w:txbxContent>
                     <w:tbl>
                       <w:tblPr>
-                        <w:tblW w:w="0" w:type="auto"/>
+                        <w:tblW w:w="648" w:type="dxa"/>
                         <w:tblBorders>
                           <w:top w:val="single" w:sz="4" w:space="0" w:color="auto"/>
                           <w:left w:val="single" w:sz="4" w:space="0" w:color="auto"/>
@@ -1168,9 +1171,12 @@
                         <w:tblLook w:val="04A0" w:firstRow="1" w:lastRow="0" w:firstColumn="1" w:lastColumn="0" w:noHBand="0" w:noVBand="1"/>
                       </w:tblPr>
                       <w:tblGrid>
-                        <w:gridCol w:w="627"/>
+                        <w:gridCol w:w="648"/>
                       </w:tblGrid>
                       <w:tr>
+                        <w:trPr>
+                          <w:trHeight w:val="14400"/>
+                        </w:trPr>
                         <w:tc>
                           <w:tcPr>
                             <w:tcW w:w="648" w:type="dxa"/>
@@ -2003,12 +2009,15 @@
         <w:pStyle w:val="ACLAbstractText"/>
       </w:pPr>
       <w:r>
-        <w:t>This document contains the instructions for preparing a camera-ready manuscript for the pro</w:t>
+        <w:t xml:space="preserve">This document contains the instructions for preparing a camera-ready manuscript for the proceedings of NAACL-HLT 2018. The document itself conforms to its own </w:t>
       </w:r>
       <w:bookmarkStart w:id="1" w:name="_GoBack"/>
+      <w:r>
+        <w:t xml:space="preserve">specifications, and is therefore an example </w:t>
+      </w:r>
       <w:bookmarkEnd w:id="1"/>
       <w:r>
-        <w:t>ceedings of NAACL-HLT 2018. The document itself conforms to its own specifications, and is therefore an example of what your manuscript should look like. These instructions should be used for both papers submitted for review and for final versions of accepted papers. Authors are asked to conform to all the directions reported in this document.</w:t>
+        <w:t>of what your manuscript should look like. These instructions should be used for both papers submitted for review and for final versions of accepted papers. Authors are asked to conform to all the directions reported in this document.</w:t>
       </w:r>
     </w:p>
     <w:p>
@@ -2162,16 +2171,19 @@
                         <w:txbxContent>
                           <w:tbl>
                             <w:tblPr>
-                              <w:tblW w:w="0" w:type="auto"/>
+                              <w:tblW w:w="648" w:type="dxa"/>
                               <w:tblLook w:val="04A0" w:firstRow="1" w:lastRow="0" w:firstColumn="1" w:lastColumn="0" w:noHBand="0" w:noVBand="1"/>
                             </w:tblPr>
                             <w:tblGrid>
-                              <w:gridCol w:w="627"/>
+                              <w:gridCol w:w="648"/>
                             </w:tblGrid>
                             <w:tr>
+                              <w:trPr>
+                                <w:trHeight w:val="14400"/>
+                              </w:trPr>
                               <w:tc>
                                 <w:tcPr>
-                                  <w:tcW w:w="5882" w:type="dxa"/>
+                                  <w:tcW w:w="648" w:type="dxa"/>
                                 </w:tcPr>
                                 <w:p>
                                   <w:pPr>
@@ -3033,16 +3045,19 @@
                   <w:txbxContent>
                     <w:tbl>
                       <w:tblPr>
-                        <w:tblW w:w="0" w:type="auto"/>
+                        <w:tblW w:w="648" w:type="dxa"/>
                         <w:tblLook w:val="04A0" w:firstRow="1" w:lastRow="0" w:firstColumn="1" w:lastColumn="0" w:noHBand="0" w:noVBand="1"/>
                       </w:tblPr>
                       <w:tblGrid>
-                        <w:gridCol w:w="627"/>
+                        <w:gridCol w:w="648"/>
                       </w:tblGrid>
                       <w:tr>
+                        <w:trPr>
+                          <w:trHeight w:val="14400"/>
+                        </w:trPr>
                         <w:tc>
                           <w:tcPr>
-                            <w:tcW w:w="5882" w:type="dxa"/>
+                            <w:tcW w:w="648" w:type="dxa"/>
                           </w:tcPr>
                           <w:p>
                             <w:pPr>
@@ -4128,6 +4143,9 @@
                               <w:gridCol w:w="648"/>
                             </w:tblGrid>
                             <w:tr>
+                              <w:trPr>
+                                <w:trHeight w:val="14400"/>
+                              </w:trPr>
                               <w:tc>
                                 <w:tcPr>
                                   <w:tcW w:w="648" w:type="dxa"/>
@@ -4847,6 +4865,9 @@
                         <w:gridCol w:w="648"/>
                       </w:tblGrid>
                       <w:tr>
+                        <w:trPr>
+                          <w:trHeight w:val="14400"/>
+                        </w:trPr>
                         <w:tc>
                           <w:tcPr>
                             <w:tcW w:w="648" w:type="dxa"/>
@@ -5609,22 +5630,7 @@
         <w:pStyle w:val="ACLFirstLine"/>
       </w:pPr>
       <w:r>
-        <w:t xml:space="preserve">In this Word template, you can add the ruler to each individual page by copying it </w:t>
-      </w:r>
-      <w:r>
-        <w:t>from another page. Each Ruler is a textbox, sized 10 in x 8.3 in and aligned middle and center, with a table inside of it. The table has two columns: The left-hand ruler and the right hand ruler. The table has no borders, and its edges are pushed to the edges of the texbox. The left part of the ruler is justified left, left indent 0.1 in/right indent 0 in, and saved in the “ACL Ruler Left” style; and the right-hand ruler, justified right had left indent 0 in/right indent 0.1 in, saved in the “ACL Ruler Right” style. Number text is in Arial, and spacing between each line is Multiple, 1.05 in, with 4.5 pt below each line.</w:t>
-      </w:r>
-      <w:r>
-        <w:t xml:space="preserve"> </w:t>
-      </w:r>
-      <w:r>
-        <w:t xml:space="preserve"> </w:t>
-      </w:r>
-      <w:r>
-        <w:t xml:space="preserve">After </w:t>
-      </w:r>
-      <w:r>
-        <w:t xml:space="preserve">pasting a new ruler onto a page, highlight the ruler text and press </w:t>
+        <w:t xml:space="preserve">In this Word template, you can add the ruler to each individual page by copying it from another page. The Ruler consists of separate left-hand rulers and right-hand rulers. Each ruler is a text box, sized 10 in x 0.45 in, flushed with the sides of the page, with a table containing numbers. The table has no borders, and the edges are pushed to the edges of the texbox. The left part of the ruler is justified left, left indent 0.1 in/right indent 0 in, and saved in the “ACL Ruler Left” style; and the right-hand ruler, justified right had left indent 0 in/right indent 0.1 in, saved in the “ACL Ruler Right” style. Number text is in Arial, and spacing between each line is Multiple, 1.05 in, with 4.5 pt below each line.  After pasting a new ruler onto a page, highlight the ruler text and press </w:t>
       </w:r>
       <w:r>
         <w:rPr>
@@ -5813,16 +5819,19 @@
                         <w:txbxContent>
                           <w:tbl>
                             <w:tblPr>
-                              <w:tblW w:w="576" w:type="dxa"/>
+                              <w:tblW w:w="648" w:type="dxa"/>
                               <w:tblLook w:val="04A0" w:firstRow="1" w:lastRow="0" w:firstColumn="1" w:lastColumn="0" w:noHBand="0" w:noVBand="1"/>
                             </w:tblPr>
                             <w:tblGrid>
-                              <w:gridCol w:w="627"/>
+                              <w:gridCol w:w="648"/>
                             </w:tblGrid>
                             <w:tr>
+                              <w:trPr>
+                                <w:trHeight w:val="14400"/>
+                              </w:trPr>
                               <w:tc>
                                 <w:tcPr>
-                                  <w:tcW w:w="576" w:type="dxa"/>
+                                  <w:tcW w:w="648" w:type="dxa"/>
                                 </w:tcPr>
                                 <w:p>
                                   <w:pPr>
@@ -6514,16 +6523,19 @@
                   <w:txbxContent>
                     <w:tbl>
                       <w:tblPr>
-                        <w:tblW w:w="576" w:type="dxa"/>
+                        <w:tblW w:w="648" w:type="dxa"/>
                         <w:tblLook w:val="04A0" w:firstRow="1" w:lastRow="0" w:firstColumn="1" w:lastColumn="0" w:noHBand="0" w:noVBand="1"/>
                       </w:tblPr>
                       <w:tblGrid>
-                        <w:gridCol w:w="627"/>
+                        <w:gridCol w:w="648"/>
                       </w:tblGrid>
                       <w:tr>
+                        <w:trPr>
+                          <w:trHeight w:val="14400"/>
+                        </w:trPr>
                         <w:tc>
                           <w:tcPr>
-                            <w:tcW w:w="576" w:type="dxa"/>
+                            <w:tcW w:w="648" w:type="dxa"/>
                           </w:tcPr>
                           <w:p>
                             <w:pPr>
@@ -7814,6 +7826,9 @@
                               <w:gridCol w:w="648"/>
                             </w:tblGrid>
                             <w:tr>
+                              <w:trPr>
+                                <w:trHeight w:val="14400"/>
+                              </w:trPr>
                               <w:tc>
                                 <w:tcPr>
                                   <w:tcW w:w="648" w:type="dxa"/>
@@ -8533,6 +8548,9 @@
                         <w:gridCol w:w="648"/>
                       </w:tblGrid>
                       <w:tr>
+                        <w:trPr>
+                          <w:trHeight w:val="14400"/>
+                        </w:trPr>
                         <w:tc>
                           <w:tcPr>
                             <w:tcW w:w="648" w:type="dxa"/>
@@ -11633,16 +11651,19 @@
                         <w:txbxContent>
                           <w:tbl>
                             <w:tblPr>
-                              <w:tblW w:w="576" w:type="dxa"/>
+                              <w:tblW w:w="648" w:type="dxa"/>
                               <w:tblLook w:val="04A0" w:firstRow="1" w:lastRow="0" w:firstColumn="1" w:lastColumn="0" w:noHBand="0" w:noVBand="1"/>
                             </w:tblPr>
                             <w:tblGrid>
-                              <w:gridCol w:w="627"/>
+                              <w:gridCol w:w="648"/>
                             </w:tblGrid>
                             <w:tr>
+                              <w:trPr>
+                                <w:trHeight w:val="14400"/>
+                              </w:trPr>
                               <w:tc>
                                 <w:tcPr>
-                                  <w:tcW w:w="576" w:type="dxa"/>
+                                  <w:tcW w:w="648" w:type="dxa"/>
                                 </w:tcPr>
                                 <w:p>
                                   <w:pPr>
@@ -12334,16 +12355,19 @@
                   <w:txbxContent>
                     <w:tbl>
                       <w:tblPr>
-                        <w:tblW w:w="576" w:type="dxa"/>
+                        <w:tblW w:w="648" w:type="dxa"/>
                         <w:tblLook w:val="04A0" w:firstRow="1" w:lastRow="0" w:firstColumn="1" w:lastColumn="0" w:noHBand="0" w:noVBand="1"/>
                       </w:tblPr>
                       <w:tblGrid>
-                        <w:gridCol w:w="627"/>
+                        <w:gridCol w:w="648"/>
                       </w:tblGrid>
                       <w:tr>
+                        <w:trPr>
+                          <w:trHeight w:val="14400"/>
+                        </w:trPr>
                         <w:tc>
                           <w:tcPr>
-                            <w:tcW w:w="576" w:type="dxa"/>
+                            <w:tcW w:w="648" w:type="dxa"/>
                           </w:tcPr>
                           <w:p>
                             <w:pPr>
@@ -13309,6 +13333,9 @@
                               <w:gridCol w:w="648"/>
                             </w:tblGrid>
                             <w:tr>
+                              <w:trPr>
+                                <w:trHeight w:val="14400"/>
+                              </w:trPr>
                               <w:tc>
                                 <w:tcPr>
                                   <w:tcW w:w="648" w:type="dxa"/>
@@ -14028,6 +14055,9 @@
                         <w:gridCol w:w="648"/>
                       </w:tblGrid>
                       <w:tr>
+                        <w:trPr>
+                          <w:trHeight w:val="14400"/>
+                        </w:trPr>
                         <w:tc>
                           <w:tcPr>
                             <w:tcW w:w="648" w:type="dxa"/>
@@ -15147,7 +15177,7 @@
                         <w:txbxContent>
                           <w:tbl>
                             <w:tblPr>
-                              <w:tblW w:w="576" w:type="dxa"/>
+                              <w:tblW w:w="648" w:type="dxa"/>
                               <w:tblBorders>
                                 <w:top w:val="single" w:sz="4" w:space="0" w:color="auto"/>
                                 <w:left w:val="single" w:sz="4" w:space="0" w:color="auto"/>
@@ -15159,12 +15189,15 @@
                               <w:tblLook w:val="04A0" w:firstRow="1" w:lastRow="0" w:firstColumn="1" w:lastColumn="0" w:noHBand="0" w:noVBand="1"/>
                             </w:tblPr>
                             <w:tblGrid>
-                              <w:gridCol w:w="627"/>
+                              <w:gridCol w:w="648"/>
                             </w:tblGrid>
                             <w:tr>
+                              <w:trPr>
+                                <w:trHeight w:val="14400"/>
+                              </w:trPr>
                               <w:tc>
                                 <w:tcPr>
-                                  <w:tcW w:w="576" w:type="dxa"/>
+                                  <w:tcW w:w="648" w:type="dxa"/>
                                   <w:tcBorders>
                                     <w:top w:val="nil"/>
                                     <w:left w:val="nil"/>
@@ -15862,7 +15895,7 @@
                   <w:txbxContent>
                     <w:tbl>
                       <w:tblPr>
-                        <w:tblW w:w="576" w:type="dxa"/>
+                        <w:tblW w:w="648" w:type="dxa"/>
                         <w:tblBorders>
                           <w:top w:val="single" w:sz="4" w:space="0" w:color="auto"/>
                           <w:left w:val="single" w:sz="4" w:space="0" w:color="auto"/>
@@ -15874,12 +15907,15 @@
                         <w:tblLook w:val="04A0" w:firstRow="1" w:lastRow="0" w:firstColumn="1" w:lastColumn="0" w:noHBand="0" w:noVBand="1"/>
                       </w:tblPr>
                       <w:tblGrid>
-                        <w:gridCol w:w="627"/>
+                        <w:gridCol w:w="648"/>
                       </w:tblGrid>
                       <w:tr>
+                        <w:trPr>
+                          <w:trHeight w:val="14400"/>
+                        </w:trPr>
                         <w:tc>
                           <w:tcPr>
-                            <w:tcW w:w="576" w:type="dxa"/>
+                            <w:tcW w:w="648" w:type="dxa"/>
                             <w:tcBorders>
                               <w:top w:val="nil"/>
                               <w:left w:val="nil"/>
@@ -16992,6 +17028,9 @@
                               <w:gridCol w:w="648"/>
                             </w:tblGrid>
                             <w:tr>
+                              <w:trPr>
+                                <w:trHeight w:val="14400"/>
+                              </w:trPr>
                               <w:tc>
                                 <w:tcPr>
                                   <w:tcW w:w="648" w:type="dxa"/>
@@ -17711,6 +17750,9 @@
                         <w:gridCol w:w="648"/>
                       </w:tblGrid>
                       <w:tr>
+                        <w:trPr>
+                          <w:trHeight w:val="14400"/>
+                        </w:trPr>
                         <w:tc>
                           <w:tcPr>
                             <w:tcW w:w="648" w:type="dxa"/>
@@ -18846,16 +18888,19 @@
                         <w:txbxContent>
                           <w:tbl>
                             <w:tblPr>
-                              <w:tblW w:w="634" w:type="dxa"/>
+                              <w:tblW w:w="648" w:type="dxa"/>
                               <w:tblLook w:val="04A0" w:firstRow="1" w:lastRow="0" w:firstColumn="1" w:lastColumn="0" w:noHBand="0" w:noVBand="1"/>
                             </w:tblPr>
                             <w:tblGrid>
-                              <w:gridCol w:w="634"/>
+                              <w:gridCol w:w="648"/>
                             </w:tblGrid>
                             <w:tr>
+                              <w:trPr>
+                                <w:trHeight w:val="14400"/>
+                              </w:trPr>
                               <w:tc>
                                 <w:tcPr>
-                                  <w:tcW w:w="634" w:type="dxa"/>
+                                  <w:tcW w:w="648" w:type="dxa"/>
                                 </w:tcPr>
                                 <w:p>
                                   <w:pPr>
@@ -19547,16 +19592,19 @@
                   <w:txbxContent>
                     <w:tbl>
                       <w:tblPr>
-                        <w:tblW w:w="634" w:type="dxa"/>
+                        <w:tblW w:w="648" w:type="dxa"/>
                         <w:tblLook w:val="04A0" w:firstRow="1" w:lastRow="0" w:firstColumn="1" w:lastColumn="0" w:noHBand="0" w:noVBand="1"/>
                       </w:tblPr>
                       <w:tblGrid>
-                        <w:gridCol w:w="634"/>
+                        <w:gridCol w:w="648"/>
                       </w:tblGrid>
                       <w:tr>
+                        <w:trPr>
+                          <w:trHeight w:val="14400"/>
+                        </w:trPr>
                         <w:tc>
                           <w:tcPr>
-                            <w:tcW w:w="634" w:type="dxa"/>
+                            <w:tcW w:w="648" w:type="dxa"/>
                           </w:tcPr>
                           <w:p>
                             <w:pPr>
@@ -20826,6 +20874,9 @@
                               <w:gridCol w:w="648"/>
                             </w:tblGrid>
                             <w:tr>
+                              <w:trPr>
+                                <w:trHeight w:val="14400"/>
+                              </w:trPr>
                               <w:tc>
                                 <w:tcPr>
                                   <w:tcW w:w="648" w:type="dxa"/>
@@ -21562,6 +21613,9 @@
                         <w:gridCol w:w="648"/>
                       </w:tblGrid>
                       <w:tr>
+                        <w:trPr>
+                          <w:trHeight w:val="14400"/>
+                        </w:trPr>
                         <w:tc>
                           <w:tcPr>
                             <w:tcW w:w="648" w:type="dxa"/>
@@ -22730,7 +22784,7 @@
                         <w:txbxContent>
                           <w:tbl>
                             <w:tblPr>
-                              <w:tblW w:w="634" w:type="dxa"/>
+                              <w:tblW w:w="648" w:type="dxa"/>
                               <w:tblBorders>
                                 <w:top w:val="single" w:sz="4" w:space="0" w:color="auto"/>
                                 <w:left w:val="single" w:sz="4" w:space="0" w:color="auto"/>
@@ -22742,12 +22796,15 @@
                               <w:tblLook w:val="04A0" w:firstRow="1" w:lastRow="0" w:firstColumn="1" w:lastColumn="0" w:noHBand="0" w:noVBand="1"/>
                             </w:tblPr>
                             <w:tblGrid>
-                              <w:gridCol w:w="634"/>
+                              <w:gridCol w:w="648"/>
                             </w:tblGrid>
                             <w:tr>
+                              <w:trPr>
+                                <w:trHeight w:val="14400"/>
+                              </w:trPr>
                               <w:tc>
                                 <w:tcPr>
-                                  <w:tcW w:w="634" w:type="dxa"/>
+                                  <w:tcW w:w="648" w:type="dxa"/>
                                   <w:tcBorders>
                                     <w:top w:val="nil"/>
                                     <w:left w:val="nil"/>
@@ -23445,7 +23502,7 @@
                   <w:txbxContent>
                     <w:tbl>
                       <w:tblPr>
-                        <w:tblW w:w="634" w:type="dxa"/>
+                        <w:tblW w:w="648" w:type="dxa"/>
                         <w:tblBorders>
                           <w:top w:val="single" w:sz="4" w:space="0" w:color="auto"/>
                           <w:left w:val="single" w:sz="4" w:space="0" w:color="auto"/>
@@ -23457,12 +23514,15 @@
                         <w:tblLook w:val="04A0" w:firstRow="1" w:lastRow="0" w:firstColumn="1" w:lastColumn="0" w:noHBand="0" w:noVBand="1"/>
                       </w:tblPr>
                       <w:tblGrid>
-                        <w:gridCol w:w="634"/>
+                        <w:gridCol w:w="648"/>
                       </w:tblGrid>
                       <w:tr>
+                        <w:trPr>
+                          <w:trHeight w:val="14400"/>
+                        </w:trPr>
                         <w:tc>
                           <w:tcPr>
-                            <w:tcW w:w="634" w:type="dxa"/>
+                            <w:tcW w:w="648" w:type="dxa"/>
                             <w:tcBorders>
                               <w:top w:val="nil"/>
                               <w:left w:val="nil"/>
@@ -24536,6 +24596,9 @@
                               <w:gridCol w:w="648"/>
                             </w:tblGrid>
                             <w:tr>
+                              <w:trPr>
+                                <w:trHeight w:val="14400"/>
+                              </w:trPr>
                               <w:tc>
                                 <w:tcPr>
                                   <w:tcW w:w="648" w:type="dxa"/>
@@ -25255,6 +25318,9 @@
                         <w:gridCol w:w="648"/>
                       </w:tblGrid>
                       <w:tr>
+                        <w:trPr>
+                          <w:trHeight w:val="14400"/>
+                        </w:trPr>
                         <w:tc>
                           <w:tcPr>
                             <w:tcW w:w="648" w:type="dxa"/>
@@ -26193,7 +26259,7 @@
                         <w:txbxContent>
                           <w:tbl>
                             <w:tblPr>
-                              <w:tblW w:w="634" w:type="dxa"/>
+                              <w:tblW w:w="648" w:type="dxa"/>
                               <w:tblBorders>
                                 <w:top w:val="single" w:sz="4" w:space="0" w:color="auto"/>
                                 <w:left w:val="single" w:sz="4" w:space="0" w:color="auto"/>
@@ -26205,12 +26271,15 @@
                               <w:tblLook w:val="04A0" w:firstRow="1" w:lastRow="0" w:firstColumn="1" w:lastColumn="0" w:noHBand="0" w:noVBand="1"/>
                             </w:tblPr>
                             <w:tblGrid>
-                              <w:gridCol w:w="634"/>
+                              <w:gridCol w:w="648"/>
                             </w:tblGrid>
                             <w:tr>
+                              <w:trPr>
+                                <w:trHeight w:val="14400"/>
+                              </w:trPr>
                               <w:tc>
                                 <w:tcPr>
-                                  <w:tcW w:w="634" w:type="dxa"/>
+                                  <w:tcW w:w="648" w:type="dxa"/>
                                   <w:tcBorders>
                                     <w:top w:val="nil"/>
                                     <w:left w:val="nil"/>
@@ -26908,7 +26977,7 @@
                   <w:txbxContent>
                     <w:tbl>
                       <w:tblPr>
-                        <w:tblW w:w="634" w:type="dxa"/>
+                        <w:tblW w:w="648" w:type="dxa"/>
                         <w:tblBorders>
                           <w:top w:val="single" w:sz="4" w:space="0" w:color="auto"/>
                           <w:left w:val="single" w:sz="4" w:space="0" w:color="auto"/>
@@ -26920,12 +26989,15 @@
                         <w:tblLook w:val="04A0" w:firstRow="1" w:lastRow="0" w:firstColumn="1" w:lastColumn="0" w:noHBand="0" w:noVBand="1"/>
                       </w:tblPr>
                       <w:tblGrid>
-                        <w:gridCol w:w="634"/>
+                        <w:gridCol w:w="648"/>
                       </w:tblGrid>
                       <w:tr>
+                        <w:trPr>
+                          <w:trHeight w:val="14400"/>
+                        </w:trPr>
                         <w:tc>
                           <w:tcPr>
-                            <w:tcW w:w="634" w:type="dxa"/>
+                            <w:tcW w:w="648" w:type="dxa"/>
                             <w:tcBorders>
                               <w:top w:val="nil"/>
                               <w:left w:val="nil"/>
@@ -27845,7 +27917,7 @@
             <w:rFonts w:ascii="Times New Roman" w:hAnsi="Times New Roman" w:cs="Times New Roman"/>
             <w:noProof/>
           </w:rPr>
-          <w:t>7</w:t>
+          <w:t>5</w:t>
         </w:r>
         <w:r>
           <w:rPr>

</xml_diff>